<commit_message>
update ch. 8 notes
</commit_message>
<xml_diff>
--- a/01-course-notes/08-comparing-a-numerical-variable-across-more-than-two-groups.docx
+++ b/01-course-notes/08-comparing-a-numerical-variable-across-more-than-two-groups.docx
@@ -1236,7 +1236,7 @@
                     <a:graphicData uri="http://schemas.openxmlformats.org/drawingml/2006/picture">
                       <pic:pic>
                         <pic:nvPicPr>
-                          <pic:cNvPr descr="C:\PROGRA~1\RStudio\RESOUR~1\app\bin\quarto\share\formats\docx\note.png" id="28" name="Picture"/>
+                          <pic:cNvPr descr="C:\Users\erobin17\AppData\Local\Programs\Quarto\share\formats\docx\note.png" id="28" name="Picture"/>
                           <pic:cNvPicPr>
                             <a:picLocks noChangeArrowheads="1" noChangeAspect="1"/>
                           </pic:cNvPicPr>
@@ -1561,7 +1561,7 @@
                     <a:graphicData uri="http://schemas.openxmlformats.org/drawingml/2006/picture">
                       <pic:pic>
                         <pic:nvPicPr>
-                          <pic:cNvPr descr="C:\PROGRA~1\RStudio\RESOUR~1\app\bin\quarto\share\formats\docx\note.png" id="33" name="Picture"/>
+                          <pic:cNvPr descr="C:\Users\erobin17\AppData\Local\Programs\Quarto\share\formats\docx\note.png" id="33" name="Picture"/>
                           <pic:cNvPicPr>
                             <a:picLocks noChangeArrowheads="1" noChangeAspect="1"/>
                           </pic:cNvPicPr>
@@ -2279,7 +2279,7 @@
       <w:r>
         <w:drawing>
           <wp:inline>
-            <wp:extent cx="5334000" cy="5334000"/>
+            <wp:extent cx="5334000" cy="2667000"/>
             <wp:effectExtent b="0" l="0" r="0" t="0"/>
             <wp:docPr descr="" title="" id="44" name="Picture"/>
             <a:graphic>
@@ -2300,7 +2300,7 @@
                   <pic:spPr bwMode="auto">
                     <a:xfrm>
                       <a:off x="0" y="0"/>
-                      <a:ext cx="5334000" cy="5334000"/>
+                      <a:ext cx="5334000" cy="2667000"/>
                     </a:xfrm>
                     <a:prstGeom prst="rect">
                       <a:avLst/>
@@ -2361,7 +2361,7 @@
       <w:r>
         <w:drawing>
           <wp:inline>
-            <wp:extent cx="5334000" cy="5334000"/>
+            <wp:extent cx="5334000" cy="2667000"/>
             <wp:effectExtent b="0" l="0" r="0" t="0"/>
             <wp:docPr descr="" title="" id="47" name="Picture"/>
             <a:graphic>
@@ -2382,7 +2382,7 @@
                   <pic:spPr bwMode="auto">
                     <a:xfrm>
                       <a:off x="0" y="0"/>
-                      <a:ext cx="5334000" cy="5334000"/>
+                      <a:ext cx="5334000" cy="2667000"/>
                     </a:xfrm>
                     <a:prstGeom prst="rect">
                       <a:avLst/>
@@ -3043,7 +3043,7 @@
                     <a:graphicData uri="http://schemas.openxmlformats.org/drawingml/2006/picture">
                       <pic:pic>
                         <pic:nvPicPr>
-                          <pic:cNvPr descr="C:\PROGRA~1\RStudio\RESOUR~1\app\bin\quarto\share\formats\docx\note.png" id="54" name="Picture"/>
+                          <pic:cNvPr descr="C:\Users\erobin17\AppData\Local\Programs\Quarto\share\formats\docx\note.png" id="54" name="Picture"/>
                           <pic:cNvPicPr>
                             <a:picLocks noChangeArrowheads="1" noChangeAspect="1"/>
                           </pic:cNvPicPr>
@@ -3384,7 +3384,7 @@
                     <a:graphicData uri="http://schemas.openxmlformats.org/drawingml/2006/picture">
                       <pic:pic>
                         <pic:nvPicPr>
-                          <pic:cNvPr descr="C:\PROGRA~1\RStudio\RESOUR~1\app\bin\quarto\share\formats\docx\note.png" id="56" name="Picture"/>
+                          <pic:cNvPr descr="C:\Users\erobin17\AppData\Local\Programs\Quarto\share\formats\docx\note.png" id="56" name="Picture"/>
                           <pic:cNvPicPr>
                             <a:picLocks noChangeArrowheads="1" noChangeAspect="1"/>
                           </pic:cNvPicPr>
@@ -3453,14 +3453,14 @@
           <w:tbl>
             <w:tblPr>
               <w:tblStyle w:val="Table"/>
-              <w:tblW w:type="pct" w:w="5000"/>
+              <w:tblW w:type="auto" w:w="0"/>
               <w:tblLook w:firstRow="1" w:lastRow="0" w:firstColumn="0" w:lastColumn="0" w:noHBand="0" w:noVBand="0" w:val="0020"/>
               <w:jc w:val="start"/>
             </w:tblPr>
             <w:tblGrid>
-              <w:gridCol w:w="4192"/>
-              <w:gridCol w:w="1863"/>
-              <w:gridCol w:w="1863"/>
+              <w:gridCol w:w="2640"/>
+              <w:gridCol w:w="2640"/>
+              <w:gridCol w:w="2640"/>
             </w:tblGrid>
             <w:tr>
               <w:trPr>
@@ -3561,12 +3561,6 @@
                       </m:sub>
                     </m:sSub>
                   </m:oMath>
-                  <w:r>
-                    <w:t xml:space="preserve"> </w:t>
-                  </w:r>
-                  <w:r>
-                    <w:t xml:space="preserve">(evidence)</w:t>
-                  </w:r>
                 </w:p>
               </w:tc>
               <w:tc>
@@ -3622,12 +3616,6 @@
                       </m:sub>
                     </m:sSub>
                   </m:oMath>
-                  <w:r>
-                    <w:t xml:space="preserve"> </w:t>
-                  </w:r>
-                  <w:r>
-                    <w:t xml:space="preserve">(insufficient evidence)</w:t>
-                  </w:r>
                 </w:p>
               </w:tc>
               <w:tc>
@@ -3779,6 +3767,11 @@
       </w:r>
       <w:r>
         <w:t xml:space="preserve">tell us which group(s) is(are) driving the differences.</w:t>
+      </w:r>
+    </w:p>
+    <w:p>
+      <w:r>
+        <w:br w:type="page"/>
       </w:r>
     </w:p>
     <w:p>
@@ -4139,7 +4132,7 @@
                     <a:graphicData uri="http://schemas.openxmlformats.org/drawingml/2006/picture">
                       <pic:pic>
                         <pic:nvPicPr>
-                          <pic:cNvPr descr="C:\PROGRA~1\RStudio\RESOUR~1\app\bin\quarto\share\formats\docx\note.png" id="59" name="Picture"/>
+                          <pic:cNvPr descr="C:\Users\erobin17\AppData\Local\Programs\Quarto\share\formats\docx\note.png" id="59" name="Picture"/>
                           <pic:cNvPicPr>
                             <a:picLocks noChangeArrowheads="1" noChangeAspect="1"/>
                           </pic:cNvPicPr>
@@ -4644,7 +4637,7 @@
         <w:rPr>
           <w:rStyle w:val="VerbatimChar"/>
         </w:rPr>
-        <w:t xml:space="preserve"> (Thriller/Suspense) - Comedy       -0.0958 0.360 167 -0.266  0.7905 </w:t>
+        <w:t xml:space="preserve"> (Thriller/Suspense) - Comedy       -0.0958 0.360 167  -0.266  0.7905</w:t>
       </w:r>
       <w:r>
         <w:br/>
@@ -4653,7 +4646,7 @@
         <w:rPr>
           <w:rStyle w:val="VerbatimChar"/>
         </w:rPr>
-        <w:t xml:space="preserve"> (Thriller/Suspense) - Documentary  -0.5174 0.348 167 -1.486  0.1393 </w:t>
+        <w:t xml:space="preserve"> (Thriller/Suspense) - Documentary  -0.5174 0.348 167  -1.486  0.1393</w:t>
       </w:r>
       <w:r>
         <w:br/>
@@ -4662,7 +4655,7 @@
         <w:rPr>
           <w:rStyle w:val="VerbatimChar"/>
         </w:rPr>
-        <w:t xml:space="preserve"> (Thriller/Suspense) - Drama        -0.4121 0.282 167 -1.461  0.1458 </w:t>
+        <w:t xml:space="preserve"> (Thriller/Suspense) - Drama        -0.4121 0.282 167  -1.461  0.1458</w:t>
       </w:r>
       <w:r>
         <w:br/>
@@ -4671,7 +4664,7 @@
         <w:rPr>
           <w:rStyle w:val="VerbatimChar"/>
         </w:rPr>
-        <w:t xml:space="preserve"> (Thriller/Suspense) - Horror       -0.5091 0.381 167 -1.338  0.1828 </w:t>
+        <w:t xml:space="preserve"> (Thriller/Suspense) - Horror       -0.5091 0.381 167  -1.338  0.1828</w:t>
       </w:r>
       <w:r>
         <w:br/>
@@ -4680,7 +4673,7 @@
         <w:rPr>
           <w:rStyle w:val="VerbatimChar"/>
         </w:rPr>
-        <w:t xml:space="preserve"> Comedy - Documentary               -0.4216 0.369 167 -1.142  0.2550 </w:t>
+        <w:t xml:space="preserve"> Comedy - Documentary               -0.4216 0.369 167  -1.142  0.2550</w:t>
       </w:r>
       <w:r>
         <w:br/>
@@ -4689,7 +4682,7 @@
         <w:rPr>
           <w:rStyle w:val="VerbatimChar"/>
         </w:rPr>
-        <w:t xml:space="preserve"> Comedy - Drama                     -0.3163 0.307 167 -1.029  0.3049 </w:t>
+        <w:t xml:space="preserve"> Comedy - Drama                     -0.3163 0.307 167  -1.029  0.3049</w:t>
       </w:r>
       <w:r>
         <w:br/>
@@ -4698,7 +4691,7 @@
         <w:rPr>
           <w:rStyle w:val="VerbatimChar"/>
         </w:rPr>
-        <w:t xml:space="preserve"> Comedy - Horror                    -0.4133 0.400 167 -1.034  0.3027 </w:t>
+        <w:t xml:space="preserve"> Comedy - Horror                    -0.4133 0.400 167  -1.034  0.3027</w:t>
       </w:r>
       <w:r>
         <w:br/>
@@ -4707,7 +4700,7 @@
         <w:rPr>
           <w:rStyle w:val="VerbatimChar"/>
         </w:rPr>
-        <w:t xml:space="preserve"> Documentary - Drama                 0.1053 0.293 167  0.359  0.7202 </w:t>
+        <w:t xml:space="preserve"> Documentary - Drama                 0.1053 0.293 167   0.359  0.7202</w:t>
       </w:r>
       <w:r>
         <w:br/>
@@ -4716,7 +4709,7 @@
         <w:rPr>
           <w:rStyle w:val="VerbatimChar"/>
         </w:rPr>
-        <w:t xml:space="preserve"> Documentary - Horror                0.0083 0.389 167  0.021  0.9830 </w:t>
+        <w:t xml:space="preserve"> Documentary - Horror                0.0083 0.389 167   0.021  0.9830</w:t>
       </w:r>
       <w:r>
         <w:br/>
@@ -4725,7 +4718,7 @@
         <w:rPr>
           <w:rStyle w:val="VerbatimChar"/>
         </w:rPr>
-        <w:t xml:space="preserve"> Drama - Horror                     -0.0970 0.331 167 -0.293  0.7700 </w:t>
+        <w:t xml:space="preserve"> Drama - Horror                     -0.0970 0.331 167  -0.293  0.7700</w:t>
       </w:r>
     </w:p>
     <w:p>
@@ -5026,7 +5019,7 @@
         <w:rPr>
           <w:rStyle w:val="VerbatimChar"/>
         </w:rPr>
-        <w:t xml:space="preserve"> (Thriller/Suspense) - Comedy       -0.0958 0.360 167 -0.266  1.0000 </w:t>
+        <w:t xml:space="preserve"> (Thriller/Suspense) - Comedy       -0.0958 0.360 167  -0.266  1.0000</w:t>
       </w:r>
       <w:r>
         <w:br/>
@@ -5035,7 +5028,7 @@
         <w:rPr>
           <w:rStyle w:val="VerbatimChar"/>
         </w:rPr>
-        <w:t xml:space="preserve"> (Thriller/Suspense) - Documentary  -0.5174 0.348 167 -1.486  1.0000 </w:t>
+        <w:t xml:space="preserve"> (Thriller/Suspense) - Documentary  -0.5174 0.348 167  -1.486  1.0000</w:t>
       </w:r>
       <w:r>
         <w:br/>
@@ -5044,7 +5037,7 @@
         <w:rPr>
           <w:rStyle w:val="VerbatimChar"/>
         </w:rPr>
-        <w:t xml:space="preserve"> (Thriller/Suspense) - Drama        -0.4121 0.282 167 -1.461  1.0000 </w:t>
+        <w:t xml:space="preserve"> (Thriller/Suspense) - Drama        -0.4121 0.282 167  -1.461  1.0000</w:t>
       </w:r>
       <w:r>
         <w:br/>
@@ -5053,7 +5046,7 @@
         <w:rPr>
           <w:rStyle w:val="VerbatimChar"/>
         </w:rPr>
-        <w:t xml:space="preserve"> (Thriller/Suspense) - Horror       -0.5091 0.381 167 -1.338  1.0000 </w:t>
+        <w:t xml:space="preserve"> (Thriller/Suspense) - Horror       -0.5091 0.381 167  -1.338  1.0000</w:t>
       </w:r>
       <w:r>
         <w:br/>
@@ -5062,7 +5055,7 @@
         <w:rPr>
           <w:rStyle w:val="VerbatimChar"/>
         </w:rPr>
-        <w:t xml:space="preserve"> Comedy - Documentary               -0.4216 0.369 167 -1.142  1.0000 </w:t>
+        <w:t xml:space="preserve"> Comedy - Documentary               -0.4216 0.369 167  -1.142  1.0000</w:t>
       </w:r>
       <w:r>
         <w:br/>
@@ -5071,7 +5064,7 @@
         <w:rPr>
           <w:rStyle w:val="VerbatimChar"/>
         </w:rPr>
-        <w:t xml:space="preserve"> Comedy - Drama                     -0.3163 0.307 167 -1.029  1.0000 </w:t>
+        <w:t xml:space="preserve"> Comedy - Drama                     -0.3163 0.307 167  -1.029  1.0000</w:t>
       </w:r>
       <w:r>
         <w:br/>
@@ -5080,7 +5073,7 @@
         <w:rPr>
           <w:rStyle w:val="VerbatimChar"/>
         </w:rPr>
-        <w:t xml:space="preserve"> Comedy - Horror                    -0.4133 0.400 167 -1.034  1.0000 </w:t>
+        <w:t xml:space="preserve"> Comedy - Horror                    -0.4133 0.400 167  -1.034  1.0000</w:t>
       </w:r>
       <w:r>
         <w:br/>
@@ -5089,7 +5082,7 @@
         <w:rPr>
           <w:rStyle w:val="VerbatimChar"/>
         </w:rPr>
-        <w:t xml:space="preserve"> Documentary - Drama                 0.1053 0.293 167  0.359  1.0000 </w:t>
+        <w:t xml:space="preserve"> Documentary - Drama                 0.1053 0.293 167   0.359  1.0000</w:t>
       </w:r>
       <w:r>
         <w:br/>
@@ -5098,7 +5091,7 @@
         <w:rPr>
           <w:rStyle w:val="VerbatimChar"/>
         </w:rPr>
-        <w:t xml:space="preserve"> Documentary - Horror                0.0083 0.389 167  0.021  1.0000 </w:t>
+        <w:t xml:space="preserve"> Documentary - Horror                0.0083 0.389 167   0.021  1.0000</w:t>
       </w:r>
       <w:r>
         <w:br/>
@@ -5107,7 +5100,7 @@
         <w:rPr>
           <w:rStyle w:val="VerbatimChar"/>
         </w:rPr>
-        <w:t xml:space="preserve"> Drama - Horror                     -0.0970 0.331 167 -0.293  1.0000 </w:t>
+        <w:t xml:space="preserve"> Drama - Horror                     -0.0970 0.331 167  -0.293  1.0000</w:t>
       </w:r>
       <w:r>
         <w:br/>

</xml_diff>